<commit_message>
not finished yet but half way there.
</commit_message>
<xml_diff>
--- a/IS312 Project Document.docx
+++ b/IS312 Project Document.docx
@@ -1,6 +1,6 @@
 
 <file path=word/document.xml><?xml version="1.0" encoding="utf-8"?>
-<w:document xmlns:wpc="http://schemas.microsoft.com/office/word/2010/wordprocessingCanvas" xmlns:cx="http://schemas.microsoft.com/office/drawing/2014/chartex" xmlns:cx1="http://schemas.microsoft.com/office/drawing/2015/9/8/chartex" xmlns:cx2="http://schemas.microsoft.com/office/drawing/2015/10/21/chartex" xmlns:cx3="http://schemas.microsoft.com/office/drawing/2016/5/9/chartex" xmlns:cx4="http://schemas.microsoft.com/office/drawing/2016/5/10/chartex" xmlns:cx5="http://schemas.microsoft.com/office/drawing/2016/5/11/chartex" xmlns:cx6="http://schemas.microsoft.com/office/drawing/2016/5/12/chartex" xmlns:cx7="http://schemas.microsoft.com/office/drawing/2016/5/13/chartex" xmlns:cx8="http://schemas.microsoft.com/office/drawing/2016/5/14/chartex" xmlns:mc="http://schemas.openxmlformats.org/markup-compatibility/2006" xmlns:aink="http://schemas.microsoft.com/office/drawing/2016/ink" xmlns:am3d="http://schemas.microsoft.com/office/drawing/2017/model3d" xmlns:o="urn:schemas-microsoft-com:office:office" xmlns:oel="http://schemas.microsoft.com/office/2019/extlst" xmlns:r="http://schemas.openxmlformats.org/officeDocument/2006/relationships" xmlns:m="http://schemas.openxmlformats.org/officeDocument/2006/math" xmlns:v="urn:schemas-microsoft-com:vml" xmlns:wp14="http://schemas.microsoft.com/office/word/2010/wordprocessingDrawing" xmlns:wp="http://schemas.openxmlformats.org/drawingml/2006/wordprocessingDrawing" xmlns:w10="urn:schemas-microsoft-com:office:word" xmlns:w="http://schemas.openxmlformats.org/wordprocessingml/2006/main" xmlns:w14="http://schemas.microsoft.com/office/word/2010/wordml" xmlns:w15="http://schemas.microsoft.com/office/word/2012/wordml" xmlns:w16cex="http://schemas.microsoft.com/office/word/2018/wordml/cex" xmlns:w16cid="http://schemas.microsoft.com/office/word/2016/wordml/cid" xmlns:w16="http://schemas.microsoft.com/office/word/2018/wordml" xmlns:w16du="http://schemas.microsoft.com/office/word/2023/wordml/word16du" xmlns:w16sdtdh="http://schemas.microsoft.com/office/word/2020/wordml/sdtdatahash" xmlns:w16sdtfl="http://schemas.microsoft.com/office/word/2024/wordml/sdtformatlock" xmlns:w16se="http://schemas.microsoft.com/office/word/2015/wordml/symex" xmlns:wpg="http://schemas.microsoft.com/office/word/2010/wordprocessingGroup" xmlns:wpi="http://schemas.microsoft.com/office/word/2010/wordprocessingInk" xmlns:wne="http://schemas.microsoft.com/office/word/2006/wordml" xmlns:wps="http://schemas.microsoft.com/office/word/2010/wordprocessingShape" mc:Ignorable="w14 w15 w16se w16cid w16 w16cex w16sdtdh w16sdtfl w16du wp14">
+<w:document xmlns:wpc="http://schemas.microsoft.com/office/word/2010/wordprocessingCanvas" xmlns:cx="http://schemas.microsoft.com/office/drawing/2014/chartex" xmlns:cx1="http://schemas.microsoft.com/office/drawing/2015/9/8/chartex" xmlns:cx2="http://schemas.microsoft.com/office/drawing/2015/10/21/chartex" xmlns:cx3="http://schemas.microsoft.com/office/drawing/2016/5/9/chartex" xmlns:cx4="http://schemas.microsoft.com/office/drawing/2016/5/10/chartex" xmlns:cx5="http://schemas.microsoft.com/office/drawing/2016/5/11/chartex" xmlns:cx6="http://schemas.microsoft.com/office/drawing/2016/5/12/chartex" xmlns:cx7="http://schemas.microsoft.com/office/drawing/2016/5/13/chartex" xmlns:cx8="http://schemas.microsoft.com/office/drawing/2016/5/14/chartex" xmlns:mc="http://schemas.openxmlformats.org/markup-compatibility/2006" xmlns:aink="http://schemas.microsoft.com/office/drawing/2016/ink" xmlns:am3d="http://schemas.microsoft.com/office/drawing/2017/model3d" xmlns:o="urn:schemas-microsoft-com:office:office" xmlns:oel="http://schemas.microsoft.com/office/2019/extlst" xmlns:r="http://schemas.openxmlformats.org/officeDocument/2006/relationships" xmlns:m="http://schemas.openxmlformats.org/officeDocument/2006/math" xmlns:v="urn:schemas-microsoft-com:vml" xmlns:wp14="http://schemas.microsoft.com/office/word/2010/wordprocessingDrawing" xmlns:wp="http://schemas.openxmlformats.org/drawingml/2006/wordprocessingDrawing" xmlns:w10="urn:schemas-microsoft-com:office:word" xmlns:w="http://schemas.openxmlformats.org/wordprocessingml/2006/main" xmlns:w14="http://schemas.microsoft.com/office/word/2010/wordml" xmlns:w15="http://schemas.microsoft.com/office/word/2012/wordml" xmlns:w16cex="http://schemas.microsoft.com/office/word/2018/wordml/cex" xmlns:w16cid="http://schemas.microsoft.com/office/word/2016/wordml/cid" xmlns:w16="http://schemas.microsoft.com/office/word/2018/wordml" xmlns:w16du="http://schemas.microsoft.com/office/word/2023/wordml/word16du" xmlns:w16sdtdh="http://schemas.microsoft.com/office/word/2020/wordml/sdtdatahash" xmlns:w16sdtfl="http://schemas.microsoft.com/office/word/2024/wordml/sdtformatlock" xmlns:w16se="http://schemas.microsoft.com/office/word/2015/wordml/symex" xmlns:wpg="http://schemas.microsoft.com/office/word/2010/wordprocessingGroup" xmlns:wpi="http://schemas.microsoft.com/office/word/2010/wordprocessingInk" xmlns:wne="http://schemas.microsoft.com/office/word/2006/wordml" xmlns:wps="http://schemas.microsoft.com/office/word/2010/wordprocessingShape" xmlns:a="http://schemas.openxmlformats.org/drawingml/2006/main" xmlns:pic="http://schemas.openxmlformats.org/drawingml/2006/picture" xmlns:a14="http://schemas.microsoft.com/office/drawing/2010/main" mc:Ignorable="w14 w15 w16se w16cid w16 w16cex w16sdtdh w16sdtfl w16du wp14">
   <w:body>
     <w:p>
       <w:pPr>
@@ -22,7 +22,7 @@
           <w:szCs w:val="28"/>
         </w:rPr>
         <w:object w:dxaOrig="1440" w:dyaOrig="1440" w14:anchorId="266B56F1">
-          <v:shapetype id="_x0000_t75" coordsize="21600,21600" o:spt="75" o:preferrelative="t" path="m@4@5l@4@11@9@11@9@5xe" filled="f" stroked="f">
+          <v:shapetype id="_x0000_t75" coordsize="21600,21600" filled="f" stroked="f" o:spt="75" o:preferrelative="t" path="m@4@5l@4@11@9@11@9@5xe">
             <v:stroke joinstyle="miter"/>
             <v:formulas>
               <v:f eqn="if lineDrawn pixelLineWidth 0"/>
@@ -38,11 +38,11 @@
               <v:f eqn="prod @7 21600 pixelHeight"/>
               <v:f eqn="sum @10 21600 0"/>
             </v:formulas>
-            <v:path o:extrusionok="f" gradientshapeok="t" o:connecttype="rect"/>
+            <v:path gradientshapeok="t" o:connecttype="rect" o:extrusionok="f"/>
             <o:lock v:ext="edit" aspectratio="t"/>
           </v:shapetype>
-          <v:shape id="_x0000_s1026" type="#_x0000_t75" style="position:absolute;left:0;text-align:left;margin-left:166.45pt;margin-top:8.15pt;width:135.75pt;height:99.75pt;z-index:251658240;visibility:visible;mso-wrap-edited:f">
-            <v:imagedata r:id="rId10" o:title=""/>
+          <v:shape id="_x0000_s1026" style="position:absolute;left:0;text-align:left;margin-left:166.45pt;margin-top:8.15pt;width:135.75pt;height:99.75pt;z-index:251658240;visibility:visible;mso-wrap-edited:f" type="#_x0000_t75">
+            <v:imagedata o:title="" r:id="rId10"/>
           </v:shape>
           <o:OLEObject Type="Embed" ProgID="Word.Picture.8" ShapeID="_x0000_s1026" DrawAspect="Content" ObjectID="_1806581712" r:id="rId11"/>
         </w:object>
@@ -214,12 +214,8 @@
           <w:szCs w:val="28"/>
         </w:rPr>
         <w:br/>
-        <w:t>Information Systems Department</w:t>
-      </w:r>
-    </w:p>
-    <w:p>
-      <w:pPr>
-        <w:bidi w:val="0"/>
+      </w:r>
+      <w:r>
         <w:rPr>
           <w:rFonts w:asciiTheme="majorBidi" w:hAnsiTheme="majorBidi" w:cstheme="majorBidi"/>
           <w:b/>
@@ -227,12 +223,12 @@
           <w:sz w:val="28"/>
           <w:szCs w:val="28"/>
         </w:rPr>
-      </w:pPr>
-    </w:p>
-    <w:p>
-      <w:pPr>
-        <w:bidi w:val="0"/>
-        <w:jc w:val="center"/>
+        <w:t>Information Systems Department</w:t>
+      </w:r>
+    </w:p>
+    <w:p>
+      <w:pPr>
+        <w:bidi w:val="0"/>
         <w:rPr>
           <w:rFonts w:asciiTheme="majorBidi" w:hAnsiTheme="majorBidi" w:cstheme="majorBidi"/>
           <w:b/>
@@ -254,6 +250,19 @@
           <w:szCs w:val="28"/>
         </w:rPr>
       </w:pPr>
+    </w:p>
+    <w:p>
+      <w:pPr>
+        <w:bidi w:val="0"/>
+        <w:jc w:val="center"/>
+        <w:rPr>
+          <w:rFonts w:asciiTheme="majorBidi" w:hAnsiTheme="majorBidi" w:cstheme="majorBidi"/>
+          <w:b/>
+          <w:bCs/>
+          <w:sz w:val="28"/>
+          <w:szCs w:val="28"/>
+        </w:rPr>
+      </w:pPr>
       <w:r>
         <w:rPr>
           <w:rFonts w:asciiTheme="majorBidi" w:hAnsiTheme="majorBidi" w:cstheme="majorBidi"/>
@@ -303,6 +312,15 @@
           <w:szCs w:val="28"/>
         </w:rPr>
         <w:br/>
+      </w:r>
+      <w:r>
+        <w:rPr>
+          <w:rFonts w:asciiTheme="majorBidi" w:hAnsiTheme="majorBidi" w:cstheme="majorBidi"/>
+          <w:b/>
+          <w:bCs/>
+          <w:sz w:val="28"/>
+          <w:szCs w:val="28"/>
+        </w:rPr>
         <w:t xml:space="preserve">Project Title: </w:t>
       </w:r>
       <w:r>
@@ -850,12 +868,8 @@
           <w:szCs w:val="28"/>
         </w:rPr>
         <w:br/>
-        <w:t>T.A/ Amany Mohamed</w:t>
-      </w:r>
-    </w:p>
-    <w:p>
-      <w:pPr>
-        <w:bidi w:val="0"/>
+      </w:r>
+      <w:r>
         <w:rPr>
           <w:rFonts w:asciiTheme="majorBidi" w:hAnsiTheme="majorBidi" w:cstheme="majorBidi"/>
           <w:b/>
@@ -863,12 +877,12 @@
           <w:sz w:val="28"/>
           <w:szCs w:val="28"/>
         </w:rPr>
-      </w:pPr>
-    </w:p>
-    <w:p>
-      <w:pPr>
-        <w:bidi w:val="0"/>
-        <w:jc w:val="center"/>
+        <w:t>T.A/ Amany Mohamed</w:t>
+      </w:r>
+    </w:p>
+    <w:p>
+      <w:pPr>
+        <w:bidi w:val="0"/>
         <w:rPr>
           <w:rFonts w:asciiTheme="majorBidi" w:hAnsiTheme="majorBidi" w:cstheme="majorBidi"/>
           <w:b/>
@@ -916,7 +930,11 @@
           <w:szCs w:val="28"/>
         </w:rPr>
       </w:pPr>
-      <w:r>
+    </w:p>
+    <w:p>
+      <w:pPr>
+        <w:bidi w:val="0"/>
+        <w:jc w:val="center"/>
         <w:rPr>
           <w:rFonts w:asciiTheme="majorBidi" w:hAnsiTheme="majorBidi" w:cstheme="majorBidi"/>
           <w:b/>
@@ -924,8 +942,7 @@
           <w:sz w:val="28"/>
           <w:szCs w:val="28"/>
         </w:rPr>
-        <w:t>Spring</w:t>
-      </w:r>
+      </w:pPr>
       <w:r>
         <w:rPr>
           <w:rFonts w:asciiTheme="majorBidi" w:hAnsiTheme="majorBidi" w:cstheme="majorBidi"/>
@@ -934,7 +951,7 @@
           <w:sz w:val="28"/>
           <w:szCs w:val="28"/>
         </w:rPr>
-        <w:t>/</w:t>
+        <w:t>Spring</w:t>
       </w:r>
       <w:r>
         <w:rPr>
@@ -944,7 +961,7 @@
           <w:sz w:val="28"/>
           <w:szCs w:val="28"/>
         </w:rPr>
-        <w:t>202</w:t>
+        <w:t>/</w:t>
       </w:r>
       <w:r>
         <w:rPr>
@@ -954,29 +971,38 @@
           <w:sz w:val="28"/>
           <w:szCs w:val="28"/>
         </w:rPr>
-        <w:t>5</w:t>
-      </w:r>
-    </w:p>
-    <w:p>
-      <w:pPr>
-        <w:bidi w:val="0"/>
-        <w:jc w:val="center"/>
-        <w:rPr>
-          <w:rFonts w:asciiTheme="majorBidi" w:hAnsiTheme="majorBidi" w:cstheme="majorBidi"/>
-          <w:b/>
-          <w:bCs/>
-          <w:sz w:val="32"/>
-          <w:szCs w:val="32"/>
-          <w:u w:val="single"/>
-        </w:rPr>
-      </w:pPr>
-      <w:r>
-        <w:rPr>
-          <w:rFonts w:asciiTheme="majorBidi" w:hAnsiTheme="majorBidi" w:cstheme="majorBidi"/>
+        <w:t>202</w:t>
+      </w:r>
+      <w:r>
+        <w:rPr>
+          <w:rFonts w:asciiTheme="majorBidi" w:hAnsiTheme="majorBidi" w:cstheme="majorBidi"/>
+          <w:b/>
+          <w:bCs/>
           <w:sz w:val="28"/>
           <w:szCs w:val="28"/>
         </w:rPr>
-        <w:lastRenderedPageBreak/>
+        <w:t>5</w:t>
+      </w:r>
+    </w:p>
+    <w:p>
+      <w:pPr>
+        <w:bidi w:val="0"/>
+        <w:jc w:val="center"/>
+        <w:rPr>
+          <w:rFonts w:asciiTheme="majorBidi" w:hAnsiTheme="majorBidi" w:cstheme="majorBidi"/>
+          <w:b/>
+          <w:bCs/>
+          <w:sz w:val="32"/>
+          <w:szCs w:val="32"/>
+          <w:u w:val="single"/>
+        </w:rPr>
+      </w:pPr>
+      <w:r>
+        <w:rPr>
+          <w:rFonts w:asciiTheme="majorBidi" w:hAnsiTheme="majorBidi" w:cstheme="majorBidi"/>
+          <w:sz w:val="28"/>
+          <w:szCs w:val="28"/>
+        </w:rPr>
         <w:br/>
       </w:r>
       <w:r>
@@ -1080,23 +1106,9 @@
         </w:rPr>
       </w:pPr>
       <w:r>
-        <w:rPr>
-          <w:rFonts w:asciiTheme="majorBidi" w:hAnsiTheme="majorBidi" w:cstheme="majorBidi"/>
-          <w:b/>
-          <w:bCs/>
-          <w:sz w:val="32"/>
-          <w:szCs w:val="32"/>
-        </w:rPr>
         <w:br/>
       </w:r>
       <w:r>
-        <w:rPr>
-          <w:rFonts w:asciiTheme="majorBidi" w:hAnsiTheme="majorBidi" w:cstheme="majorBidi"/>
-          <w:b/>
-          <w:bCs/>
-          <w:sz w:val="32"/>
-          <w:szCs w:val="32"/>
-        </w:rPr>
         <w:br/>
       </w:r>
     </w:p>
@@ -1104,110 +1116,50 @@
       <w:pPr>
         <w:bidi w:val="0"/>
         <w:jc w:val="center"/>
-        <w:rPr>
-          <w:rFonts w:asciiTheme="majorBidi" w:hAnsiTheme="majorBidi" w:cstheme="majorBidi"/>
-          <w:b/>
-          <w:bCs/>
-          <w:sz w:val="32"/>
-          <w:szCs w:val="32"/>
-        </w:rPr>
-      </w:pPr>
-    </w:p>
-    <w:p>
-      <w:pPr>
-        <w:bidi w:val="0"/>
-        <w:jc w:val="center"/>
-        <w:rPr>
-          <w:rFonts w:asciiTheme="majorBidi" w:hAnsiTheme="majorBidi" w:cstheme="majorBidi"/>
-          <w:b/>
-          <w:bCs/>
-          <w:sz w:val="32"/>
-          <w:szCs w:val="32"/>
-        </w:rPr>
-      </w:pPr>
-      <w:r>
-        <w:rPr>
-          <w:noProof/>
-        </w:rPr>
+      </w:pPr>
+      <w:r>
         <w:drawing>
-          <wp:anchor distT="0" distB="0" distL="114300" distR="114300" simplePos="0" relativeHeight="251659264" behindDoc="0" locked="0" layoutInCell="1" allowOverlap="1" wp14:anchorId="7BD6316C" wp14:editId="0F8A2931">
-            <wp:simplePos x="0" y="0"/>
-            <wp:positionH relativeFrom="page">
-              <wp:align>left</wp:align>
-            </wp:positionH>
-            <wp:positionV relativeFrom="paragraph">
-              <wp:posOffset>309699</wp:posOffset>
-            </wp:positionV>
-            <wp:extent cx="7898040" cy="4169228"/>
-            <wp:effectExtent l="0" t="0" r="8255" b="3175"/>
-            <wp:wrapTopAndBottom/>
-            <wp:docPr id="1961052676" name="Picture 2"/>
+          <wp:inline wp14:editId="6BFE2EFB" wp14:anchorId="52790CC6">
+            <wp:extent cx="5943600" cy="2562225"/>
+            <wp:effectExtent l="0" t="0" r="0" b="0"/>
+            <wp:docPr id="2049253160" name="" title=""/>
             <wp:cNvGraphicFramePr>
-              <a:graphicFrameLocks xmlns:a="http://schemas.openxmlformats.org/drawingml/2006/main" noChangeAspect="1"/>
+              <a:graphicFrameLocks noChangeAspect="1"/>
             </wp:cNvGraphicFramePr>
-            <a:graphic xmlns:a="http://schemas.openxmlformats.org/drawingml/2006/main">
+            <a:graphic>
               <a:graphicData uri="http://schemas.openxmlformats.org/drawingml/2006/picture">
-                <pic:pic xmlns:pic="http://schemas.openxmlformats.org/drawingml/2006/picture">
+                <pic:pic>
                   <pic:nvPicPr>
-                    <pic:cNvPr id="1961052676" name="Picture 2"/>
-                    <pic:cNvPicPr>
-                      <a:picLocks noChangeAspect="1" noChangeArrowheads="1"/>
-                    </pic:cNvPicPr>
+                    <pic:cNvPr id="0" name=""/>
+                    <pic:cNvPicPr/>
                   </pic:nvPicPr>
-                  <pic:blipFill rotWithShape="1">
-                    <a:blip r:embed="rId12" cstate="print">
+                  <pic:blipFill>
+                    <a:blip r:embed="R2c23c6cfa0a14297">
                       <a:extLst>
-                        <a:ext uri="{28A0092B-C50C-407E-A947-70E740481C1C}">
-                          <a14:useLocalDpi xmlns:a14="http://schemas.microsoft.com/office/drawing/2010/main" val="0"/>
+                        <a:ext xmlns:a="http://schemas.openxmlformats.org/drawingml/2006/main" uri="{28A0092B-C50C-407E-A947-70E740481C1C}">
+                          <a14:useLocalDpi val="0"/>
                         </a:ext>
                       </a:extLst>
                     </a:blip>
-                    <a:srcRect l="4802" r="1337"/>
-                    <a:stretch/>
+                    <a:stretch>
+                      <a:fillRect/>
+                    </a:stretch>
                   </pic:blipFill>
-                  <pic:spPr bwMode="auto">
+                  <pic:spPr>
                     <a:xfrm>
                       <a:off x="0" y="0"/>
-                      <a:ext cx="7898040" cy="4169228"/>
+                      <a:ext cx="5943600" cy="2562225"/>
                     </a:xfrm>
                     <a:prstGeom prst="rect">
                       <a:avLst/>
                     </a:prstGeom>
-                    <a:noFill/>
-                    <a:ln>
-                      <a:noFill/>
-                    </a:ln>
-                    <a:extLst>
-                      <a:ext uri="{53640926-AAD7-44D8-BBD7-CCE9431645EC}">
-                        <a14:shadowObscured xmlns:a14="http://schemas.microsoft.com/office/drawing/2010/main"/>
-                      </a:ext>
-                    </a:extLst>
                   </pic:spPr>
                 </pic:pic>
               </a:graphicData>
             </a:graphic>
-            <wp14:sizeRelH relativeFrom="margin">
-              <wp14:pctWidth>0</wp14:pctWidth>
-            </wp14:sizeRelH>
-            <wp14:sizeRelV relativeFrom="margin">
-              <wp14:pctHeight>0</wp14:pctHeight>
-            </wp14:sizeRelV>
-          </wp:anchor>
+          </wp:inline>
         </w:drawing>
       </w:r>
-    </w:p>
-    <w:p>
-      <w:pPr>
-        <w:bidi w:val="0"/>
-        <w:jc w:val="center"/>
-        <w:rPr>
-          <w:rFonts w:asciiTheme="majorBidi" w:hAnsiTheme="majorBidi" w:cstheme="majorBidi"/>
-          <w:b/>
-          <w:bCs/>
-          <w:sz w:val="32"/>
-          <w:szCs w:val="32"/>
-        </w:rPr>
-      </w:pPr>
     </w:p>
     <w:p>
       <w:pPr>
@@ -1466,7 +1418,6 @@
           <w:szCs w:val="32"/>
           <w:u w:val="single"/>
         </w:rPr>
-        <w:lastRenderedPageBreak/>
         <w:t>b</w:t>
       </w:r>
       <w:r>
@@ -1693,7 +1644,7 @@
             </w:pPr>
             <w:r>
               <w:rPr>
-                <w:rFonts w:ascii="Consolas" w:eastAsiaTheme="minorHAnsi" w:hAnsi="Consolas" w:cs="Consolas"/>
+                <w:rFonts w:ascii="Consolas" w:hAnsi="Consolas" w:cs="Consolas" w:eastAsiaTheme="minorHAnsi"/>
                 <w:color w:val="0000FF"/>
                 <w:sz w:val="19"/>
                 <w:szCs w:val="19"/>
@@ -1702,7 +1653,7 @@
             </w:r>
             <w:r>
               <w:rPr>
-                <w:rFonts w:ascii="Consolas" w:eastAsiaTheme="minorHAnsi" w:hAnsi="Consolas" w:cs="Consolas"/>
+                <w:rFonts w:ascii="Consolas" w:hAnsi="Consolas" w:cs="Consolas" w:eastAsiaTheme="minorHAnsi"/>
                 <w:color w:val="000000"/>
                 <w:sz w:val="19"/>
                 <w:szCs w:val="19"/>
@@ -1711,7 +1662,7 @@
             </w:r>
             <w:r>
               <w:rPr>
-                <w:rFonts w:ascii="Consolas" w:eastAsiaTheme="minorHAnsi" w:hAnsi="Consolas" w:cs="Consolas"/>
+                <w:rFonts w:ascii="Consolas" w:hAnsi="Consolas" w:cs="Consolas" w:eastAsiaTheme="minorHAnsi"/>
                 <w:color w:val="0000FF"/>
                 <w:sz w:val="19"/>
                 <w:szCs w:val="19"/>
@@ -1720,7 +1671,7 @@
             </w:r>
             <w:r>
               <w:rPr>
-                <w:rFonts w:ascii="Consolas" w:eastAsiaTheme="minorHAnsi" w:hAnsi="Consolas" w:cs="Consolas"/>
+                <w:rFonts w:ascii="Consolas" w:hAnsi="Consolas" w:cs="Consolas" w:eastAsiaTheme="minorHAnsi"/>
                 <w:color w:val="000000"/>
                 <w:sz w:val="19"/>
                 <w:szCs w:val="19"/>
@@ -1729,7 +1680,7 @@
             </w:r>
             <w:r>
               <w:rPr>
-                <w:rFonts w:ascii="Consolas" w:eastAsiaTheme="minorHAnsi" w:hAnsi="Consolas" w:cs="Consolas"/>
+                <w:rFonts w:ascii="Consolas" w:hAnsi="Consolas" w:cs="Consolas" w:eastAsiaTheme="minorHAnsi"/>
                 <w:color w:val="808080"/>
                 <w:sz w:val="19"/>
                 <w:szCs w:val="19"/>
@@ -1870,7 +1821,7 @@
             </w:pPr>
             <w:r>
               <w:rPr>
-                <w:rFonts w:ascii="Consolas" w:eastAsiaTheme="minorHAnsi" w:hAnsi="Consolas" w:cs="Consolas"/>
+                <w:rFonts w:ascii="Consolas" w:hAnsi="Consolas" w:cs="Consolas" w:eastAsiaTheme="minorHAnsi"/>
                 <w:color w:val="0000FF"/>
                 <w:sz w:val="19"/>
                 <w:szCs w:val="19"/>
@@ -1879,7 +1830,7 @@
             </w:r>
             <w:r>
               <w:rPr>
-                <w:rFonts w:ascii="Consolas" w:eastAsiaTheme="minorHAnsi" w:hAnsi="Consolas" w:cs="Consolas"/>
+                <w:rFonts w:ascii="Consolas" w:hAnsi="Consolas" w:cs="Consolas" w:eastAsiaTheme="minorHAnsi"/>
                 <w:color w:val="000000"/>
                 <w:sz w:val="19"/>
                 <w:szCs w:val="19"/>
@@ -1888,7 +1839,7 @@
             </w:r>
             <w:r>
               <w:rPr>
-                <w:rFonts w:ascii="Consolas" w:eastAsiaTheme="minorHAnsi" w:hAnsi="Consolas" w:cs="Consolas"/>
+                <w:rFonts w:ascii="Consolas" w:hAnsi="Consolas" w:cs="Consolas" w:eastAsiaTheme="minorHAnsi"/>
                 <w:color w:val="808080"/>
                 <w:sz w:val="19"/>
                 <w:szCs w:val="19"/>
@@ -2293,6 +2244,11 @@
                 <w:rFonts w:asciiTheme="majorBidi" w:hAnsiTheme="majorBidi" w:cstheme="majorBidi"/>
               </w:rPr>
               <w:tab/>
+            </w:r>
+            <w:r>
+              <w:rPr>
+                <w:rFonts w:asciiTheme="majorBidi" w:hAnsiTheme="majorBidi" w:cstheme="majorBidi"/>
+              </w:rPr>
               <w:t>id INT IDENTITY(1,1) PRIMARY KEY,</w:t>
             </w:r>
           </w:p>
@@ -2308,6 +2264,11 @@
                 <w:rFonts w:asciiTheme="majorBidi" w:hAnsiTheme="majorBidi" w:cstheme="majorBidi"/>
               </w:rPr>
               <w:tab/>
+            </w:r>
+            <w:r>
+              <w:rPr>
+                <w:rFonts w:asciiTheme="majorBidi" w:hAnsiTheme="majorBidi" w:cstheme="majorBidi"/>
+              </w:rPr>
               <w:t>region VARCHAR(30) NOT NULL,</w:t>
             </w:r>
           </w:p>
@@ -2323,6 +2284,11 @@
                 <w:rFonts w:asciiTheme="majorBidi" w:hAnsiTheme="majorBidi" w:cstheme="majorBidi"/>
               </w:rPr>
               <w:tab/>
+            </w:r>
+            <w:r>
+              <w:rPr>
+                <w:rFonts w:asciiTheme="majorBidi" w:hAnsiTheme="majorBidi" w:cstheme="majorBidi"/>
+              </w:rPr>
               <w:t>country VARCHAR(30) NOT NULL,</w:t>
             </w:r>
           </w:p>
@@ -2338,6 +2304,11 @@
                 <w:rFonts w:asciiTheme="majorBidi" w:hAnsiTheme="majorBidi" w:cstheme="majorBidi"/>
               </w:rPr>
               <w:tab/>
+            </w:r>
+            <w:r>
+              <w:rPr>
+                <w:rFonts w:asciiTheme="majorBidi" w:hAnsiTheme="majorBidi" w:cstheme="majorBidi"/>
+              </w:rPr>
               <w:t>location_address VARCHAR(255)</w:t>
             </w:r>
           </w:p>
@@ -2417,6 +2388,11 @@
                 <w:rFonts w:asciiTheme="majorBidi" w:hAnsiTheme="majorBidi" w:cstheme="majorBidi"/>
               </w:rPr>
               <w:tab/>
+            </w:r>
+            <w:r>
+              <w:rPr>
+                <w:rFonts w:asciiTheme="majorBidi" w:hAnsiTheme="majorBidi" w:cstheme="majorBidi"/>
+              </w:rPr>
               <w:t>location_id INT NOT NULL,</w:t>
             </w:r>
           </w:p>
@@ -2432,6 +2408,11 @@
                 <w:rFonts w:asciiTheme="majorBidi" w:hAnsiTheme="majorBidi" w:cstheme="majorBidi"/>
               </w:rPr>
               <w:tab/>
+            </w:r>
+            <w:r>
+              <w:rPr>
+                <w:rFonts w:asciiTheme="majorBidi" w:hAnsiTheme="majorBidi" w:cstheme="majorBidi"/>
+              </w:rPr>
               <w:t xml:space="preserve">FOREIGN KEY (location_id) REFERENCES location(id) </w:t>
             </w:r>
           </w:p>
@@ -2892,7 +2873,6 @@
               <w:rPr>
                 <w:rFonts w:asciiTheme="majorBidi" w:hAnsiTheme="majorBidi" w:cstheme="majorBidi"/>
               </w:rPr>
-              <w:lastRenderedPageBreak/>
               <w:t xml:space="preserve">    duration INT NOT NULL,  -- in minutes   </w:t>
             </w:r>
           </w:p>
@@ -3183,7 +3163,6 @@
         <w:rPr>
           <w:rFonts w:asciiTheme="majorBidi" w:hAnsiTheme="majorBidi" w:cstheme="majorBidi"/>
         </w:rPr>
-        <w:lastRenderedPageBreak/>
         <w:br/>
       </w:r>
       <w:r>
@@ -3566,7 +3545,6 @@
               <w:rPr>
                 <w:rFonts w:asciiTheme="majorBidi" w:hAnsiTheme="majorBidi" w:cstheme="majorBidi"/>
               </w:rPr>
-              <w:lastRenderedPageBreak/>
               <w:t>('CAI', 'Cairo International Airport', (SELECT id FROM location WHERE location_address = 'Oruba Road, Heliopolis')),</w:t>
             </w:r>
           </w:p>
@@ -3955,7 +3933,6 @@
               <w:rPr>
                 <w:rFonts w:asciiTheme="majorBidi" w:hAnsiTheme="majorBidi" w:cstheme="majorBidi"/>
               </w:rPr>
-              <w:lastRenderedPageBreak/>
               <w:t>INSERT INTO airplane (model, max_capacity, airline_id) VALUES</w:t>
             </w:r>
           </w:p>
@@ -8848,19 +8825,19 @@
         <w:bidi w:val="0"/>
         <w:jc w:val="center"/>
         <w:rPr>
-          <w:rFonts w:asciiTheme="majorBidi" w:hAnsiTheme="majorBidi" w:cstheme="majorBidi"/>
-          <w:b/>
-          <w:bCs/>
-          <w:sz w:val="32"/>
-          <w:szCs w:val="32"/>
-          <w:u w:val="single"/>
-        </w:rPr>
-      </w:pPr>
-      <w:r>
-        <w:rPr>
-          <w:rFonts w:asciiTheme="majorBidi" w:hAnsiTheme="majorBidi" w:cstheme="majorBidi"/>
-          <w:b/>
-          <w:bCs/>
+          <w:rFonts w:ascii="Times New Roman" w:hAnsi="Times New Roman" w:cs="Times New Roman" w:asciiTheme="majorBidi" w:hAnsiTheme="majorBidi" w:cstheme="majorBidi"/>
+          <w:b w:val="1"/>
+          <w:bCs w:val="1"/>
+          <w:sz w:val="32"/>
+          <w:szCs w:val="32"/>
+          <w:u w:val="single"/>
+        </w:rPr>
+      </w:pPr>
+      <w:r>
+        <w:rPr>
+          <w:rFonts w:ascii="Times New Roman" w:hAnsi="Times New Roman" w:cs="Times New Roman" w:asciiTheme="majorBidi" w:hAnsiTheme="majorBidi" w:cstheme="majorBidi"/>
+          <w:b w:val="1"/>
+          <w:bCs w:val="1"/>
           <w:sz w:val="32"/>
           <w:szCs w:val="32"/>
           <w:u w:val="single"/>
@@ -8868,293 +8845,238 @@
         <w:t>Phase (III): GUI</w:t>
       </w:r>
       <w:r>
-        <w:rPr>
-          <w:rFonts w:asciiTheme="majorBidi" w:hAnsiTheme="majorBidi" w:cstheme="majorBidi"/>
-          <w:b/>
-          <w:bCs/>
-          <w:sz w:val="32"/>
-          <w:szCs w:val="32"/>
-          <w:u w:val="single"/>
-        </w:rPr>
         <w:br/>
       </w:r>
       <w:r>
-        <w:rPr>
-          <w:rFonts w:asciiTheme="majorBidi" w:hAnsiTheme="majorBidi" w:cstheme="majorBidi"/>
-          <w:b/>
-          <w:bCs/>
-          <w:sz w:val="32"/>
-          <w:szCs w:val="32"/>
-          <w:u w:val="single"/>
-        </w:rPr>
         <w:br/>
+      </w:r>
+      <w:r>
+        <w:rPr>
+          <w:rFonts w:ascii="Times New Roman" w:hAnsi="Times New Roman" w:cs="Times New Roman" w:asciiTheme="majorBidi" w:hAnsiTheme="majorBidi" w:cstheme="majorBidi"/>
+          <w:b w:val="1"/>
+          <w:bCs w:val="1"/>
+          <w:sz w:val="32"/>
+          <w:szCs w:val="32"/>
+          <w:u w:val="single"/>
+        </w:rPr>
         <w:t>Form (I) Screen Shot</w:t>
       </w:r>
       <w:r>
-        <w:rPr>
-          <w:rFonts w:asciiTheme="majorBidi" w:hAnsiTheme="majorBidi" w:cstheme="majorBidi"/>
-          <w:b/>
-          <w:bCs/>
-          <w:sz w:val="32"/>
-          <w:szCs w:val="32"/>
-          <w:u w:val="single"/>
-        </w:rPr>
         <w:br/>
       </w:r>
       <w:r>
-        <w:rPr>
-          <w:rFonts w:asciiTheme="majorBidi" w:hAnsiTheme="majorBidi" w:cstheme="majorBidi"/>
-          <w:b/>
-          <w:bCs/>
-          <w:sz w:val="32"/>
-          <w:szCs w:val="32"/>
-          <w:u w:val="single"/>
-        </w:rPr>
         <w:br/>
       </w:r>
       <w:r>
-        <w:rPr>
-          <w:rFonts w:asciiTheme="majorBidi" w:hAnsiTheme="majorBidi" w:cstheme="majorBidi"/>
-          <w:b/>
-          <w:bCs/>
-          <w:sz w:val="32"/>
-          <w:szCs w:val="32"/>
-          <w:u w:val="single"/>
-        </w:rPr>
         <w:br/>
       </w:r>
       <w:r>
-        <w:rPr>
-          <w:rFonts w:asciiTheme="majorBidi" w:hAnsiTheme="majorBidi" w:cstheme="majorBidi"/>
-          <w:b/>
-          <w:bCs/>
-          <w:sz w:val="32"/>
-          <w:szCs w:val="32"/>
-          <w:u w:val="single"/>
-        </w:rPr>
         <w:br/>
       </w:r>
       <w:r>
-        <w:rPr>
-          <w:rFonts w:asciiTheme="majorBidi" w:hAnsiTheme="majorBidi" w:cstheme="majorBidi"/>
-          <w:b/>
-          <w:bCs/>
-          <w:sz w:val="32"/>
-          <w:szCs w:val="32"/>
-          <w:u w:val="single"/>
-        </w:rPr>
+        <w:drawing>
+          <wp:inline wp14:editId="16F4E73D" wp14:anchorId="0D89559A">
+            <wp:extent cx="5943600" cy="4848226"/>
+            <wp:effectExtent l="0" t="0" r="0" b="0"/>
+            <wp:docPr id="409980258" name="" title=""/>
+            <wp:cNvGraphicFramePr>
+              <a:graphicFrameLocks noChangeAspect="1"/>
+            </wp:cNvGraphicFramePr>
+            <a:graphic>
+              <a:graphicData uri="http://schemas.openxmlformats.org/drawingml/2006/picture">
+                <pic:pic>
+                  <pic:nvPicPr>
+                    <pic:cNvPr id="0" name=""/>
+                    <pic:cNvPicPr/>
+                  </pic:nvPicPr>
+                  <pic:blipFill>
+                    <a:blip r:embed="Rdd78016642664317">
+                      <a:extLst>
+                        <a:ext xmlns:a="http://schemas.openxmlformats.org/drawingml/2006/main" uri="{28A0092B-C50C-407E-A947-70E740481C1C}">
+                          <a14:useLocalDpi val="0"/>
+                        </a:ext>
+                      </a:extLst>
+                    </a:blip>
+                    <a:stretch>
+                      <a:fillRect/>
+                    </a:stretch>
+                  </pic:blipFill>
+                  <pic:spPr>
+                    <a:xfrm>
+                      <a:off x="0" y="0"/>
+                      <a:ext cx="5943600" cy="4848226"/>
+                    </a:xfrm>
+                    <a:prstGeom prst="rect">
+                      <a:avLst/>
+                    </a:prstGeom>
+                  </pic:spPr>
+                </pic:pic>
+              </a:graphicData>
+            </a:graphic>
+          </wp:inline>
+        </w:drawing>
+      </w:r>
+      <w:r>
         <w:br/>
       </w:r>
       <w:r>
-        <w:rPr>
-          <w:rFonts w:asciiTheme="majorBidi" w:hAnsiTheme="majorBidi" w:cstheme="majorBidi"/>
-          <w:b/>
-          <w:bCs/>
-          <w:sz w:val="32"/>
-          <w:szCs w:val="32"/>
-          <w:u w:val="single"/>
-        </w:rPr>
         <w:br/>
       </w:r>
       <w:r>
-        <w:rPr>
-          <w:rFonts w:asciiTheme="majorBidi" w:hAnsiTheme="majorBidi" w:cstheme="majorBidi"/>
-          <w:b/>
-          <w:bCs/>
-          <w:sz w:val="32"/>
-          <w:szCs w:val="32"/>
-          <w:u w:val="single"/>
-        </w:rPr>
         <w:br/>
       </w:r>
       <w:r>
-        <w:rPr>
-          <w:rFonts w:asciiTheme="majorBidi" w:hAnsiTheme="majorBidi" w:cstheme="majorBidi"/>
-          <w:b/>
-          <w:bCs/>
-          <w:sz w:val="32"/>
-          <w:szCs w:val="32"/>
-          <w:u w:val="single"/>
-        </w:rPr>
         <w:br/>
       </w:r>
       <w:r>
-        <w:rPr>
-          <w:rFonts w:asciiTheme="majorBidi" w:hAnsiTheme="majorBidi" w:cstheme="majorBidi"/>
-          <w:b/>
-          <w:bCs/>
-          <w:sz w:val="32"/>
-          <w:szCs w:val="32"/>
-          <w:u w:val="single"/>
-        </w:rPr>
         <w:br/>
       </w:r>
       <w:r>
-        <w:rPr>
-          <w:rFonts w:asciiTheme="majorBidi" w:hAnsiTheme="majorBidi" w:cstheme="majorBidi"/>
-          <w:b/>
-          <w:bCs/>
-          <w:sz w:val="32"/>
-          <w:szCs w:val="32"/>
-          <w:u w:val="single"/>
-        </w:rPr>
         <w:br/>
       </w:r>
       <w:r>
-        <w:rPr>
-          <w:rFonts w:asciiTheme="majorBidi" w:hAnsiTheme="majorBidi" w:cstheme="majorBidi"/>
-          <w:b/>
-          <w:bCs/>
-          <w:sz w:val="32"/>
-          <w:szCs w:val="32"/>
-          <w:u w:val="single"/>
-        </w:rPr>
         <w:br/>
+      </w:r>
+      <w:r>
+        <w:rPr>
+          <w:rFonts w:ascii="Times New Roman" w:hAnsi="Times New Roman" w:cs="Times New Roman" w:asciiTheme="majorBidi" w:hAnsiTheme="majorBidi" w:cstheme="majorBidi"/>
+          <w:b w:val="1"/>
+          <w:bCs w:val="1"/>
+          <w:sz w:val="32"/>
+          <w:szCs w:val="32"/>
+          <w:u w:val="single"/>
+        </w:rPr>
         <w:t>Form (II) Screen Shot</w:t>
       </w:r>
       <w:r>
-        <w:rPr>
-          <w:rFonts w:asciiTheme="majorBidi" w:hAnsiTheme="majorBidi" w:cstheme="majorBidi"/>
-          <w:b/>
-          <w:bCs/>
-          <w:sz w:val="32"/>
-          <w:szCs w:val="32"/>
-          <w:u w:val="single"/>
-        </w:rPr>
         <w:br/>
       </w:r>
       <w:r>
-        <w:rPr>
-          <w:rFonts w:asciiTheme="majorBidi" w:hAnsiTheme="majorBidi" w:cstheme="majorBidi"/>
-          <w:b/>
-          <w:bCs/>
-          <w:sz w:val="32"/>
-          <w:szCs w:val="32"/>
-          <w:u w:val="single"/>
-        </w:rPr>
         <w:br/>
       </w:r>
       <w:r>
-        <w:rPr>
-          <w:rFonts w:asciiTheme="majorBidi" w:hAnsiTheme="majorBidi" w:cstheme="majorBidi"/>
-          <w:b/>
-          <w:bCs/>
-          <w:sz w:val="32"/>
-          <w:szCs w:val="32"/>
-          <w:u w:val="single"/>
-        </w:rPr>
         <w:br/>
       </w:r>
       <w:r>
-        <w:rPr>
-          <w:rFonts w:asciiTheme="majorBidi" w:hAnsiTheme="majorBidi" w:cstheme="majorBidi"/>
-          <w:b/>
-          <w:bCs/>
-          <w:sz w:val="32"/>
-          <w:szCs w:val="32"/>
-          <w:u w:val="single"/>
-        </w:rPr>
         <w:br/>
       </w:r>
       <w:r>
-        <w:rPr>
-          <w:rFonts w:asciiTheme="majorBidi" w:hAnsiTheme="majorBidi" w:cstheme="majorBidi"/>
-          <w:b/>
-          <w:bCs/>
-          <w:sz w:val="32"/>
-          <w:szCs w:val="32"/>
-          <w:u w:val="single"/>
-        </w:rPr>
         <w:br/>
       </w:r>
       <w:r>
-        <w:rPr>
-          <w:rFonts w:asciiTheme="majorBidi" w:hAnsiTheme="majorBidi" w:cstheme="majorBidi"/>
-          <w:b/>
-          <w:bCs/>
-          <w:sz w:val="32"/>
-          <w:szCs w:val="32"/>
-          <w:u w:val="single"/>
-        </w:rPr>
+        <w:drawing>
+          <wp:inline wp14:editId="7A464DA2" wp14:anchorId="163D6F34">
+            <wp:extent cx="5943600" cy="4848226"/>
+            <wp:effectExtent l="0" t="0" r="0" b="0"/>
+            <wp:docPr id="601130086" name="" title=""/>
+            <wp:cNvGraphicFramePr>
+              <a:graphicFrameLocks noChangeAspect="1"/>
+            </wp:cNvGraphicFramePr>
+            <a:graphic>
+              <a:graphicData uri="http://schemas.openxmlformats.org/drawingml/2006/picture">
+                <pic:pic>
+                  <pic:nvPicPr>
+                    <pic:cNvPr id="0" name=""/>
+                    <pic:cNvPicPr/>
+                  </pic:nvPicPr>
+                  <pic:blipFill>
+                    <a:blip r:embed="Rbfb7a96f13334776">
+                      <a:extLst>
+                        <a:ext xmlns:a="http://schemas.openxmlformats.org/drawingml/2006/main" uri="{28A0092B-C50C-407E-A947-70E740481C1C}">
+                          <a14:useLocalDpi val="0"/>
+                        </a:ext>
+                      </a:extLst>
+                    </a:blip>
+                    <a:stretch>
+                      <a:fillRect/>
+                    </a:stretch>
+                  </pic:blipFill>
+                  <pic:spPr>
+                    <a:xfrm>
+                      <a:off x="0" y="0"/>
+                      <a:ext cx="5943600" cy="4848226"/>
+                    </a:xfrm>
+                    <a:prstGeom prst="rect">
+                      <a:avLst/>
+                    </a:prstGeom>
+                  </pic:spPr>
+                </pic:pic>
+              </a:graphicData>
+            </a:graphic>
+          </wp:inline>
+        </w:drawing>
+      </w:r>
+    </w:p>
+    <w:p>
+      <w:pPr>
+        <w:bidi w:val="0"/>
+        <w:jc w:val="center"/>
+      </w:pPr>
+    </w:p>
+    <w:p>
+      <w:pPr>
+        <w:bidi w:val="0"/>
+        <w:jc w:val="center"/>
+      </w:pPr>
+    </w:p>
+    <w:p>
+      <w:pPr>
+        <w:bidi w:val="0"/>
+        <w:jc w:val="center"/>
+      </w:pPr>
+    </w:p>
+    <w:p>
+      <w:pPr>
+        <w:bidi w:val="0"/>
+        <w:jc w:val="center"/>
+      </w:pPr>
+    </w:p>
+    <w:p>
+      <w:pPr>
+        <w:bidi w:val="0"/>
+        <w:jc w:val="center"/>
+        <w:rPr>
+          <w:rFonts w:ascii="Times New Roman" w:hAnsi="Times New Roman" w:cs="Times New Roman" w:asciiTheme="majorBidi" w:hAnsiTheme="majorBidi" w:cstheme="majorBidi"/>
+          <w:b w:val="1"/>
+          <w:bCs w:val="1"/>
+          <w:sz w:val="32"/>
+          <w:szCs w:val="32"/>
+          <w:u w:val="single"/>
+        </w:rPr>
+      </w:pPr>
+      <w:r>
         <w:br/>
       </w:r>
       <w:r>
-        <w:rPr>
-          <w:rFonts w:asciiTheme="majorBidi" w:hAnsiTheme="majorBidi" w:cstheme="majorBidi"/>
-          <w:b/>
-          <w:bCs/>
-          <w:sz w:val="32"/>
-          <w:szCs w:val="32"/>
-          <w:u w:val="single"/>
-        </w:rPr>
         <w:br/>
       </w:r>
       <w:r>
-        <w:rPr>
-          <w:rFonts w:asciiTheme="majorBidi" w:hAnsiTheme="majorBidi" w:cstheme="majorBidi"/>
-          <w:b/>
-          <w:bCs/>
-          <w:sz w:val="32"/>
-          <w:szCs w:val="32"/>
-          <w:u w:val="single"/>
-        </w:rPr>
         <w:br/>
       </w:r>
       <w:r>
-        <w:rPr>
-          <w:rFonts w:asciiTheme="majorBidi" w:hAnsiTheme="majorBidi" w:cstheme="majorBidi"/>
-          <w:b/>
-          <w:bCs/>
-          <w:sz w:val="32"/>
-          <w:szCs w:val="32"/>
-          <w:u w:val="single"/>
-        </w:rPr>
         <w:br/>
       </w:r>
       <w:r>
-        <w:rPr>
-          <w:rFonts w:asciiTheme="majorBidi" w:hAnsiTheme="majorBidi" w:cstheme="majorBidi"/>
-          <w:b/>
-          <w:bCs/>
-          <w:sz w:val="32"/>
-          <w:szCs w:val="32"/>
-          <w:u w:val="single"/>
-        </w:rPr>
         <w:br/>
       </w:r>
       <w:r>
-        <w:rPr>
-          <w:rFonts w:asciiTheme="majorBidi" w:hAnsiTheme="majorBidi" w:cstheme="majorBidi"/>
-          <w:b/>
-          <w:bCs/>
-          <w:sz w:val="32"/>
-          <w:szCs w:val="32"/>
-          <w:u w:val="single"/>
-        </w:rPr>
         <w:br/>
       </w:r>
       <w:r>
-        <w:rPr>
-          <w:rFonts w:asciiTheme="majorBidi" w:hAnsiTheme="majorBidi" w:cstheme="majorBidi"/>
-          <w:b/>
-          <w:bCs/>
-          <w:sz w:val="32"/>
-          <w:szCs w:val="32"/>
-          <w:u w:val="single"/>
-        </w:rPr>
-        <w:lastRenderedPageBreak/>
         <w:br/>
       </w:r>
       <w:r>
-        <w:rPr>
-          <w:rFonts w:asciiTheme="majorBidi" w:hAnsiTheme="majorBidi" w:cstheme="majorBidi"/>
-          <w:b/>
-          <w:bCs/>
-          <w:sz w:val="32"/>
-          <w:szCs w:val="32"/>
-          <w:u w:val="single"/>
-        </w:rPr>
         <w:br/>
+      </w:r>
+      <w:r>
+        <w:rPr>
+          <w:rFonts w:ascii="Times New Roman" w:hAnsi="Times New Roman" w:cs="Times New Roman" w:asciiTheme="majorBidi" w:hAnsiTheme="majorBidi" w:cstheme="majorBidi"/>
+          <w:b w:val="1"/>
+          <w:bCs w:val="1"/>
+          <w:sz w:val="32"/>
+          <w:szCs w:val="32"/>
+          <w:u w:val="single"/>
+        </w:rPr>
         <w:t>Form (III) Screen Shot</w:t>
       </w:r>
     </w:p>
@@ -9175,14 +9097,50 @@
       <w:pPr>
         <w:bidi w:val="0"/>
         <w:jc w:val="center"/>
-        <w:rPr>
-          <w:rFonts w:asciiTheme="majorBidi" w:hAnsiTheme="majorBidi" w:cstheme="majorBidi"/>
-          <w:b/>
-          <w:bCs/>
-          <w:sz w:val="32"/>
-          <w:szCs w:val="32"/>
-        </w:rPr>
-      </w:pPr>
+      </w:pPr>
+      <w:r>
+        <w:drawing>
+          <wp:inline wp14:editId="0EF3787C" wp14:anchorId="0794F3AA">
+            <wp:extent cx="5905502" cy="5943600"/>
+            <wp:effectExtent l="0" t="0" r="0" b="0"/>
+            <wp:docPr id="1740307930" name="" title=""/>
+            <wp:cNvGraphicFramePr>
+              <a:graphicFrameLocks noChangeAspect="1"/>
+            </wp:cNvGraphicFramePr>
+            <a:graphic>
+              <a:graphicData uri="http://schemas.openxmlformats.org/drawingml/2006/picture">
+                <pic:pic>
+                  <pic:nvPicPr>
+                    <pic:cNvPr id="0" name=""/>
+                    <pic:cNvPicPr/>
+                  </pic:nvPicPr>
+                  <pic:blipFill>
+                    <a:blip r:embed="R668b5c12f4994326">
+                      <a:extLst>
+                        <a:ext xmlns:a="http://schemas.openxmlformats.org/drawingml/2006/main" uri="{28A0092B-C50C-407E-A947-70E740481C1C}">
+                          <a14:useLocalDpi val="0"/>
+                        </a:ext>
+                      </a:extLst>
+                    </a:blip>
+                    <a:stretch>
+                      <a:fillRect/>
+                    </a:stretch>
+                  </pic:blipFill>
+                  <pic:spPr>
+                    <a:xfrm>
+                      <a:off x="0" y="0"/>
+                      <a:ext cx="5905502" cy="5943600"/>
+                    </a:xfrm>
+                    <a:prstGeom prst="rect">
+                      <a:avLst/>
+                    </a:prstGeom>
+                  </pic:spPr>
+                </pic:pic>
+              </a:graphicData>
+            </a:graphic>
+          </wp:inline>
+        </w:drawing>
+      </w:r>
     </w:p>
     <w:p>
       <w:pPr>
@@ -9248,7 +9206,7 @@
     </w:p>
     <w:sectPr>
       <w:footerReference w:type="default" r:id="rId23"/>
-      <w:pgSz w:w="12240" w:h="15840"/>
+      <w:pgSz w:w="12240" w:h="15840" w:orient="portrait"/>
       <w:pgMar w:top="1260" w:right="1440" w:bottom="1440" w:left="1440" w:header="720" w:footer="720" w:gutter="0"/>
       <w:cols w:space="720"/>
       <w:titlePg/>
@@ -9293,6 +9251,7 @@
     <w:sdtEndPr>
       <w:rPr>
         <w:noProof/>
+        <w:rtl w:val="1"/>
       </w:rPr>
     </w:sdtEndPr>
     <w:sdtContent>
@@ -9726,7 +9685,7 @@
         <w:ind w:left="1080" w:hanging="360"/>
       </w:pPr>
       <w:rPr>
-        <w:rFonts w:ascii="Times New Roman" w:eastAsia="Times New Roman" w:hAnsi="Times New Roman" w:cs="Times New Roman"/>
+        <w:rFonts w:ascii="Times New Roman" w:hAnsi="Times New Roman" w:eastAsia="Times New Roman" w:cs="Times New Roman"/>
       </w:rPr>
     </w:lvl>
     <w:lvl w:ilvl="1">
@@ -9738,7 +9697,7 @@
         <w:ind w:left="1800" w:hanging="360"/>
       </w:pPr>
       <w:rPr>
-        <w:rFonts w:ascii="Courier New" w:eastAsia="Courier New" w:hAnsi="Courier New" w:cs="Courier New"/>
+        <w:rFonts w:ascii="Courier New" w:hAnsi="Courier New" w:eastAsia="Courier New" w:cs="Courier New"/>
       </w:rPr>
     </w:lvl>
     <w:lvl w:ilvl="2">
@@ -9750,7 +9709,7 @@
         <w:ind w:left="2520" w:hanging="360"/>
       </w:pPr>
       <w:rPr>
-        <w:rFonts w:ascii="Noto Sans Symbols" w:eastAsia="Noto Sans Symbols" w:hAnsi="Noto Sans Symbols" w:cs="Noto Sans Symbols"/>
+        <w:rFonts w:ascii="Noto Sans Symbols" w:hAnsi="Noto Sans Symbols" w:eastAsia="Noto Sans Symbols" w:cs="Noto Sans Symbols"/>
       </w:rPr>
     </w:lvl>
     <w:lvl w:ilvl="3">
@@ -9762,7 +9721,7 @@
         <w:ind w:left="3240" w:hanging="360"/>
       </w:pPr>
       <w:rPr>
-        <w:rFonts w:ascii="Noto Sans Symbols" w:eastAsia="Noto Sans Symbols" w:hAnsi="Noto Sans Symbols" w:cs="Noto Sans Symbols"/>
+        <w:rFonts w:ascii="Noto Sans Symbols" w:hAnsi="Noto Sans Symbols" w:eastAsia="Noto Sans Symbols" w:cs="Noto Sans Symbols"/>
       </w:rPr>
     </w:lvl>
     <w:lvl w:ilvl="4">
@@ -9774,7 +9733,7 @@
         <w:ind w:left="3960" w:hanging="360"/>
       </w:pPr>
       <w:rPr>
-        <w:rFonts w:ascii="Courier New" w:eastAsia="Courier New" w:hAnsi="Courier New" w:cs="Courier New"/>
+        <w:rFonts w:ascii="Courier New" w:hAnsi="Courier New" w:eastAsia="Courier New" w:cs="Courier New"/>
       </w:rPr>
     </w:lvl>
     <w:lvl w:ilvl="5">
@@ -9786,7 +9745,7 @@
         <w:ind w:left="4680" w:hanging="360"/>
       </w:pPr>
       <w:rPr>
-        <w:rFonts w:ascii="Noto Sans Symbols" w:eastAsia="Noto Sans Symbols" w:hAnsi="Noto Sans Symbols" w:cs="Noto Sans Symbols"/>
+        <w:rFonts w:ascii="Noto Sans Symbols" w:hAnsi="Noto Sans Symbols" w:eastAsia="Noto Sans Symbols" w:cs="Noto Sans Symbols"/>
       </w:rPr>
     </w:lvl>
     <w:lvl w:ilvl="6">
@@ -9798,7 +9757,7 @@
         <w:ind w:left="5400" w:hanging="360"/>
       </w:pPr>
       <w:rPr>
-        <w:rFonts w:ascii="Noto Sans Symbols" w:eastAsia="Noto Sans Symbols" w:hAnsi="Noto Sans Symbols" w:cs="Noto Sans Symbols"/>
+        <w:rFonts w:ascii="Noto Sans Symbols" w:hAnsi="Noto Sans Symbols" w:eastAsia="Noto Sans Symbols" w:cs="Noto Sans Symbols"/>
       </w:rPr>
     </w:lvl>
     <w:lvl w:ilvl="7">
@@ -9810,7 +9769,7 @@
         <w:ind w:left="6120" w:hanging="360"/>
       </w:pPr>
       <w:rPr>
-        <w:rFonts w:ascii="Courier New" w:eastAsia="Courier New" w:hAnsi="Courier New" w:cs="Courier New"/>
+        <w:rFonts w:ascii="Courier New" w:hAnsi="Courier New" w:eastAsia="Courier New" w:cs="Courier New"/>
       </w:rPr>
     </w:lvl>
     <w:lvl w:ilvl="8">
@@ -9822,7 +9781,7 @@
         <w:ind w:left="6840" w:hanging="360"/>
       </w:pPr>
       <w:rPr>
-        <w:rFonts w:ascii="Noto Sans Symbols" w:eastAsia="Noto Sans Symbols" w:hAnsi="Noto Sans Symbols" w:cs="Noto Sans Symbols"/>
+        <w:rFonts w:ascii="Noto Sans Symbols" w:hAnsi="Noto Sans Symbols" w:eastAsia="Noto Sans Symbols" w:cs="Noto Sans Symbols"/>
       </w:rPr>
     </w:lvl>
   </w:abstractNum>
@@ -9839,7 +9798,7 @@
         <w:ind w:left="720" w:hanging="360"/>
       </w:pPr>
       <w:rPr>
-        <w:rFonts w:ascii="Noto Sans Symbols" w:eastAsia="Noto Sans Symbols" w:hAnsi="Noto Sans Symbols" w:cs="Noto Sans Symbols"/>
+        <w:rFonts w:ascii="Noto Sans Symbols" w:hAnsi="Noto Sans Symbols" w:eastAsia="Noto Sans Symbols" w:cs="Noto Sans Symbols"/>
       </w:rPr>
     </w:lvl>
     <w:lvl w:ilvl="1">
@@ -9851,7 +9810,7 @@
         <w:ind w:left="1440" w:hanging="360"/>
       </w:pPr>
       <w:rPr>
-        <w:rFonts w:ascii="Courier New" w:eastAsia="Courier New" w:hAnsi="Courier New" w:cs="Courier New"/>
+        <w:rFonts w:ascii="Courier New" w:hAnsi="Courier New" w:eastAsia="Courier New" w:cs="Courier New"/>
       </w:rPr>
     </w:lvl>
     <w:lvl w:ilvl="2">
@@ -9863,7 +9822,7 @@
         <w:ind w:left="2160" w:hanging="360"/>
       </w:pPr>
       <w:rPr>
-        <w:rFonts w:ascii="Noto Sans Symbols" w:eastAsia="Noto Sans Symbols" w:hAnsi="Noto Sans Symbols" w:cs="Noto Sans Symbols"/>
+        <w:rFonts w:ascii="Noto Sans Symbols" w:hAnsi="Noto Sans Symbols" w:eastAsia="Noto Sans Symbols" w:cs="Noto Sans Symbols"/>
       </w:rPr>
     </w:lvl>
     <w:lvl w:ilvl="3">
@@ -9875,7 +9834,7 @@
         <w:ind w:left="2880" w:hanging="360"/>
       </w:pPr>
       <w:rPr>
-        <w:rFonts w:ascii="Noto Sans Symbols" w:eastAsia="Noto Sans Symbols" w:hAnsi="Noto Sans Symbols" w:cs="Noto Sans Symbols"/>
+        <w:rFonts w:ascii="Noto Sans Symbols" w:hAnsi="Noto Sans Symbols" w:eastAsia="Noto Sans Symbols" w:cs="Noto Sans Symbols"/>
       </w:rPr>
     </w:lvl>
     <w:lvl w:ilvl="4">
@@ -9887,7 +9846,7 @@
         <w:ind w:left="3600" w:hanging="360"/>
       </w:pPr>
       <w:rPr>
-        <w:rFonts w:ascii="Courier New" w:eastAsia="Courier New" w:hAnsi="Courier New" w:cs="Courier New"/>
+        <w:rFonts w:ascii="Courier New" w:hAnsi="Courier New" w:eastAsia="Courier New" w:cs="Courier New"/>
       </w:rPr>
     </w:lvl>
     <w:lvl w:ilvl="5">
@@ -9899,7 +9858,7 @@
         <w:ind w:left="4320" w:hanging="360"/>
       </w:pPr>
       <w:rPr>
-        <w:rFonts w:ascii="Noto Sans Symbols" w:eastAsia="Noto Sans Symbols" w:hAnsi="Noto Sans Symbols" w:cs="Noto Sans Symbols"/>
+        <w:rFonts w:ascii="Noto Sans Symbols" w:hAnsi="Noto Sans Symbols" w:eastAsia="Noto Sans Symbols" w:cs="Noto Sans Symbols"/>
       </w:rPr>
     </w:lvl>
     <w:lvl w:ilvl="6">
@@ -9911,7 +9870,7 @@
         <w:ind w:left="5040" w:hanging="360"/>
       </w:pPr>
       <w:rPr>
-        <w:rFonts w:ascii="Noto Sans Symbols" w:eastAsia="Noto Sans Symbols" w:hAnsi="Noto Sans Symbols" w:cs="Noto Sans Symbols"/>
+        <w:rFonts w:ascii="Noto Sans Symbols" w:hAnsi="Noto Sans Symbols" w:eastAsia="Noto Sans Symbols" w:cs="Noto Sans Symbols"/>
       </w:rPr>
     </w:lvl>
     <w:lvl w:ilvl="7">
@@ -9923,7 +9882,7 @@
         <w:ind w:left="5760" w:hanging="360"/>
       </w:pPr>
       <w:rPr>
-        <w:rFonts w:ascii="Courier New" w:eastAsia="Courier New" w:hAnsi="Courier New" w:cs="Courier New"/>
+        <w:rFonts w:ascii="Courier New" w:hAnsi="Courier New" w:eastAsia="Courier New" w:cs="Courier New"/>
       </w:rPr>
     </w:lvl>
     <w:lvl w:ilvl="8">
@@ -9935,7 +9894,7 @@
         <w:ind w:left="6480" w:hanging="360"/>
       </w:pPr>
       <w:rPr>
-        <w:rFonts w:ascii="Noto Sans Symbols" w:eastAsia="Noto Sans Symbols" w:hAnsi="Noto Sans Symbols" w:cs="Noto Sans Symbols"/>
+        <w:rFonts w:ascii="Noto Sans Symbols" w:hAnsi="Noto Sans Symbols" w:eastAsia="Noto Sans Symbols" w:cs="Noto Sans Symbols"/>
       </w:rPr>
     </w:lvl>
   </w:abstractNum>
@@ -10053,11 +10012,11 @@
 </file>
 
 <file path=word/styles.xml><?xml version="1.0" encoding="utf-8"?>
-<w:styles xmlns:mc="http://schemas.openxmlformats.org/markup-compatibility/2006" xmlns:r="http://schemas.openxmlformats.org/officeDocument/2006/relationships" xmlns:w="http://schemas.openxmlformats.org/wordprocessingml/2006/main" xmlns:w14="http://schemas.microsoft.com/office/word/2010/wordml" xmlns:w15="http://schemas.microsoft.com/office/word/2012/wordml" xmlns:w16cex="http://schemas.microsoft.com/office/word/2018/wordml/cex" xmlns:w16cid="http://schemas.microsoft.com/office/word/2016/wordml/cid" xmlns:w16="http://schemas.microsoft.com/office/word/2018/wordml" xmlns:w16du="http://schemas.microsoft.com/office/word/2023/wordml/word16du" xmlns:w16sdtdh="http://schemas.microsoft.com/office/word/2020/wordml/sdtdatahash" xmlns:w16sdtfl="http://schemas.microsoft.com/office/word/2024/wordml/sdtformatlock" xmlns:w16se="http://schemas.microsoft.com/office/word/2015/wordml/symex" mc:Ignorable="w14 w15 w16se w16cid w16 w16cex w16sdtdh w16sdtfl w16du">
+<w:styles xmlns:wp14="http://schemas.microsoft.com/office/word/2010/wordprocessingDrawing" xmlns:mc="http://schemas.openxmlformats.org/markup-compatibility/2006" xmlns:r="http://schemas.openxmlformats.org/officeDocument/2006/relationships" xmlns:w="http://schemas.openxmlformats.org/wordprocessingml/2006/main" xmlns:w14="http://schemas.microsoft.com/office/word/2010/wordml" xmlns:w15="http://schemas.microsoft.com/office/word/2012/wordml" xmlns:w16cex="http://schemas.microsoft.com/office/word/2018/wordml/cex" xmlns:w16cid="http://schemas.microsoft.com/office/word/2016/wordml/cid" xmlns:w16="http://schemas.microsoft.com/office/word/2018/wordml" xmlns:w16du="http://schemas.microsoft.com/office/word/2023/wordml/word16du" xmlns:w16sdtdh="http://schemas.microsoft.com/office/word/2020/wordml/sdtdatahash" xmlns:w16sdtfl="http://schemas.microsoft.com/office/word/2024/wordml/sdtformatlock" xmlns:w16se="http://schemas.microsoft.com/office/word/2015/wordml/symex" mc:Ignorable="w14 w15 w16se w16cid w16 w16cex w16sdtdh w16sdtfl w16du wp14">
   <w:docDefaults>
     <w:rPrDefault>
       <w:rPr>
-        <w:rFonts w:asciiTheme="minorHAnsi" w:eastAsiaTheme="minorHAnsi" w:hAnsiTheme="minorHAnsi" w:cstheme="minorBidi"/>
+        <w:rFonts w:asciiTheme="minorHAnsi" w:hAnsiTheme="minorHAnsi" w:eastAsiaTheme="minorHAnsi" w:cstheme="minorBidi"/>
         <w:sz w:val="22"/>
         <w:szCs w:val="22"/>
         <w:lang w:val="en-US" w:eastAsia="en-US" w:bidi="ar-SA"/>
@@ -10072,14 +10031,14 @@
   <w:latentStyles w:defLockedState="0" w:defUIPriority="99" w:defSemiHidden="0" w:defUnhideWhenUsed="0" w:defQFormat="0" w:count="376">
     <w:lsdException w:name="Normal" w:uiPriority="0" w:qFormat="1"/>
     <w:lsdException w:name="heading 1" w:uiPriority="9" w:qFormat="1"/>
-    <w:lsdException w:name="heading 2" w:semiHidden="1" w:uiPriority="9" w:unhideWhenUsed="1" w:qFormat="1"/>
-    <w:lsdException w:name="heading 3" w:semiHidden="1" w:uiPriority="9" w:unhideWhenUsed="1" w:qFormat="1"/>
-    <w:lsdException w:name="heading 4" w:semiHidden="1" w:uiPriority="9" w:unhideWhenUsed="1" w:qFormat="1"/>
-    <w:lsdException w:name="heading 5" w:semiHidden="1" w:uiPriority="9" w:unhideWhenUsed="1" w:qFormat="1"/>
-    <w:lsdException w:name="heading 6" w:semiHidden="1" w:uiPriority="9" w:unhideWhenUsed="1" w:qFormat="1"/>
-    <w:lsdException w:name="heading 7" w:semiHidden="1" w:uiPriority="9" w:unhideWhenUsed="1" w:qFormat="1"/>
-    <w:lsdException w:name="heading 8" w:semiHidden="1" w:uiPriority="9" w:unhideWhenUsed="1" w:qFormat="1"/>
-    <w:lsdException w:name="heading 9" w:semiHidden="1" w:uiPriority="9" w:unhideWhenUsed="1" w:qFormat="1"/>
+    <w:lsdException w:name="heading 2" w:uiPriority="9" w:semiHidden="1" w:unhideWhenUsed="1" w:qFormat="1"/>
+    <w:lsdException w:name="heading 3" w:uiPriority="9" w:semiHidden="1" w:unhideWhenUsed="1" w:qFormat="1"/>
+    <w:lsdException w:name="heading 4" w:uiPriority="9" w:semiHidden="1" w:unhideWhenUsed="1" w:qFormat="1"/>
+    <w:lsdException w:name="heading 5" w:uiPriority="9" w:semiHidden="1" w:unhideWhenUsed="1" w:qFormat="1"/>
+    <w:lsdException w:name="heading 6" w:uiPriority="9" w:semiHidden="1" w:unhideWhenUsed="1" w:qFormat="1"/>
+    <w:lsdException w:name="heading 7" w:uiPriority="9" w:semiHidden="1" w:unhideWhenUsed="1" w:qFormat="1"/>
+    <w:lsdException w:name="heading 8" w:uiPriority="9" w:semiHidden="1" w:unhideWhenUsed="1" w:qFormat="1"/>
+    <w:lsdException w:name="heading 9" w:uiPriority="9" w:semiHidden="1" w:unhideWhenUsed="1" w:qFormat="1"/>
     <w:lsdException w:name="index 1" w:semiHidden="1" w:unhideWhenUsed="1"/>
     <w:lsdException w:name="index 2" w:semiHidden="1" w:unhideWhenUsed="1"/>
     <w:lsdException w:name="index 3" w:semiHidden="1" w:unhideWhenUsed="1"/>
@@ -10089,22 +10048,22 @@
     <w:lsdException w:name="index 7" w:semiHidden="1" w:unhideWhenUsed="1"/>
     <w:lsdException w:name="index 8" w:semiHidden="1" w:unhideWhenUsed="1"/>
     <w:lsdException w:name="index 9" w:semiHidden="1" w:unhideWhenUsed="1"/>
-    <w:lsdException w:name="toc 1" w:semiHidden="1" w:uiPriority="39" w:unhideWhenUsed="1"/>
-    <w:lsdException w:name="toc 2" w:semiHidden="1" w:uiPriority="39" w:unhideWhenUsed="1"/>
-    <w:lsdException w:name="toc 3" w:semiHidden="1" w:uiPriority="39" w:unhideWhenUsed="1"/>
-    <w:lsdException w:name="toc 4" w:semiHidden="1" w:uiPriority="39" w:unhideWhenUsed="1"/>
-    <w:lsdException w:name="toc 5" w:semiHidden="1" w:uiPriority="39" w:unhideWhenUsed="1"/>
-    <w:lsdException w:name="toc 6" w:semiHidden="1" w:uiPriority="39" w:unhideWhenUsed="1"/>
-    <w:lsdException w:name="toc 7" w:semiHidden="1" w:uiPriority="39" w:unhideWhenUsed="1"/>
-    <w:lsdException w:name="toc 8" w:semiHidden="1" w:uiPriority="39" w:unhideWhenUsed="1"/>
-    <w:lsdException w:name="toc 9" w:semiHidden="1" w:uiPriority="39" w:unhideWhenUsed="1"/>
+    <w:lsdException w:name="toc 1" w:uiPriority="39" w:semiHidden="1" w:unhideWhenUsed="1"/>
+    <w:lsdException w:name="toc 2" w:uiPriority="39" w:semiHidden="1" w:unhideWhenUsed="1"/>
+    <w:lsdException w:name="toc 3" w:uiPriority="39" w:semiHidden="1" w:unhideWhenUsed="1"/>
+    <w:lsdException w:name="toc 4" w:uiPriority="39" w:semiHidden="1" w:unhideWhenUsed="1"/>
+    <w:lsdException w:name="toc 5" w:uiPriority="39" w:semiHidden="1" w:unhideWhenUsed="1"/>
+    <w:lsdException w:name="toc 6" w:uiPriority="39" w:semiHidden="1" w:unhideWhenUsed="1"/>
+    <w:lsdException w:name="toc 7" w:uiPriority="39" w:semiHidden="1" w:unhideWhenUsed="1"/>
+    <w:lsdException w:name="toc 8" w:uiPriority="39" w:semiHidden="1" w:unhideWhenUsed="1"/>
+    <w:lsdException w:name="toc 9" w:uiPriority="39" w:semiHidden="1" w:unhideWhenUsed="1"/>
     <w:lsdException w:name="Normal Indent" w:semiHidden="1" w:unhideWhenUsed="1"/>
     <w:lsdException w:name="footnote text" w:semiHidden="1" w:unhideWhenUsed="1"/>
     <w:lsdException w:name="annotation text" w:semiHidden="1" w:unhideWhenUsed="1"/>
     <w:lsdException w:name="header" w:semiHidden="1" w:unhideWhenUsed="1"/>
     <w:lsdException w:name="footer" w:semiHidden="1" w:unhideWhenUsed="1"/>
     <w:lsdException w:name="index heading" w:semiHidden="1" w:unhideWhenUsed="1"/>
-    <w:lsdException w:name="caption" w:semiHidden="1" w:uiPriority="35" w:unhideWhenUsed="1" w:qFormat="1"/>
+    <w:lsdException w:name="caption" w:uiPriority="35" w:semiHidden="1" w:unhideWhenUsed="1" w:qFormat="1"/>
     <w:lsdException w:name="table of figures" w:semiHidden="1" w:unhideWhenUsed="1"/>
     <w:lsdException w:name="envelope address" w:semiHidden="1" w:unhideWhenUsed="1"/>
     <w:lsdException w:name="envelope return" w:semiHidden="1" w:unhideWhenUsed="1"/>
@@ -10135,7 +10094,7 @@
     <w:lsdException w:name="Title" w:uiPriority="10" w:qFormat="1"/>
     <w:lsdException w:name="Closing" w:semiHidden="1" w:unhideWhenUsed="1"/>
     <w:lsdException w:name="Signature" w:semiHidden="1" w:unhideWhenUsed="1"/>
-    <w:lsdException w:name="Default Paragraph Font" w:semiHidden="1" w:uiPriority="1" w:unhideWhenUsed="1"/>
+    <w:lsdException w:name="Default Paragraph Font" w:uiPriority="1" w:semiHidden="1" w:unhideWhenUsed="1"/>
     <w:lsdException w:name="Body Text" w:semiHidden="1" w:unhideWhenUsed="1"/>
     <w:lsdException w:name="Body Text Indent" w:semiHidden="1" w:unhideWhenUsed="1"/>
     <w:lsdException w:name="List Continue" w:semiHidden="1" w:unhideWhenUsed="1"/>
@@ -10335,8 +10294,8 @@
     <w:lsdException w:name="Subtle Reference" w:uiPriority="31" w:qFormat="1"/>
     <w:lsdException w:name="Intense Reference" w:uiPriority="32" w:qFormat="1"/>
     <w:lsdException w:name="Book Title" w:uiPriority="33" w:qFormat="1"/>
-    <w:lsdException w:name="Bibliography" w:semiHidden="1" w:uiPriority="37" w:unhideWhenUsed="1"/>
-    <w:lsdException w:name="TOC Heading" w:semiHidden="1" w:uiPriority="39" w:unhideWhenUsed="1" w:qFormat="1"/>
+    <w:lsdException w:name="Bibliography" w:uiPriority="37" w:semiHidden="1" w:unhideWhenUsed="1"/>
+    <w:lsdException w:name="TOC Heading" w:uiPriority="39" w:semiHidden="1" w:unhideWhenUsed="1" w:qFormat="1"/>
     <w:lsdException w:name="Plain Table 1" w:uiPriority="41"/>
     <w:lsdException w:name="Plain Table 2" w:uiPriority="42"/>
     <w:lsdException w:name="Plain Table 3" w:uiPriority="43"/>
@@ -10447,7 +10406,7 @@
     <w:lsdException w:name="Unresolved Mention" w:semiHidden="1" w:unhideWhenUsed="1"/>
     <w:lsdException w:name="Smart Link" w:semiHidden="1" w:unhideWhenUsed="1"/>
   </w:latentStyles>
-  <w:style w:type="paragraph" w:default="1" w:styleId="Normal">
+  <w:style w:type="paragraph" w:styleId="Normal" w:default="1">
     <w:name w:val="Normal"/>
     <w:qFormat/>
     <w:rsid w:val="000306F1"/>
@@ -10456,17 +10415,17 @@
       <w:spacing w:after="0" w:line="240" w:lineRule="auto"/>
     </w:pPr>
     <w:rPr>
-      <w:rFonts w:ascii="Times New Roman" w:eastAsia="Times New Roman" w:hAnsi="Times New Roman" w:cs="Times New Roman"/>
+      <w:rFonts w:ascii="Times New Roman" w:hAnsi="Times New Roman" w:eastAsia="Times New Roman" w:cs="Times New Roman"/>
       <w:sz w:val="24"/>
       <w:szCs w:val="24"/>
     </w:rPr>
   </w:style>
-  <w:style w:type="character" w:default="1" w:styleId="DefaultParagraphFont">
+  <w:style w:type="character" w:styleId="DefaultParagraphFont" w:default="1">
     <w:name w:val="Default Paragraph Font"/>
     <w:uiPriority w:val="1"/>
     <w:unhideWhenUsed/>
   </w:style>
-  <w:style w:type="table" w:default="1" w:styleId="TableNormal">
+  <w:style w:type="table" w:styleId="TableNormal" w:default="1">
     <w:name w:val="Normal Table"/>
     <w:uiPriority w:val="99"/>
     <w:semiHidden/>
@@ -10481,7 +10440,7 @@
       </w:tblCellMar>
     </w:tblPr>
   </w:style>
-  <w:style w:type="numbering" w:default="1" w:styleId="NoList">
+  <w:style w:type="numbering" w:styleId="NoList" w:default="1">
     <w:name w:val="No List"/>
     <w:uiPriority w:val="99"/>
     <w:semiHidden/>
@@ -10512,14 +10471,14 @@
       </w:tabs>
     </w:pPr>
   </w:style>
-  <w:style w:type="character" w:customStyle="1" w:styleId="HeaderChar">
+  <w:style w:type="character" w:styleId="HeaderChar" w:customStyle="1">
     <w:name w:val="Header Char"/>
     <w:basedOn w:val="DefaultParagraphFont"/>
     <w:link w:val="Header"/>
     <w:uiPriority w:val="99"/>
     <w:rsid w:val="000E2EDC"/>
     <w:rPr>
-      <w:rFonts w:ascii="Times New Roman" w:eastAsia="Times New Roman" w:hAnsi="Times New Roman" w:cs="Times New Roman"/>
+      <w:rFonts w:ascii="Times New Roman" w:hAnsi="Times New Roman" w:eastAsia="Times New Roman" w:cs="Times New Roman"/>
       <w:sz w:val="24"/>
       <w:szCs w:val="24"/>
     </w:rPr>
@@ -10538,14 +10497,14 @@
       </w:tabs>
     </w:pPr>
   </w:style>
-  <w:style w:type="character" w:customStyle="1" w:styleId="FooterChar">
+  <w:style w:type="character" w:styleId="FooterChar" w:customStyle="1">
     <w:name w:val="Footer Char"/>
     <w:basedOn w:val="DefaultParagraphFont"/>
     <w:link w:val="Footer"/>
     <w:uiPriority w:val="99"/>
     <w:rsid w:val="000E2EDC"/>
     <w:rPr>
-      <w:rFonts w:ascii="Times New Roman" w:eastAsia="Times New Roman" w:hAnsi="Times New Roman" w:cs="Times New Roman"/>
+      <w:rFonts w:ascii="Times New Roman" w:hAnsi="Times New Roman" w:eastAsia="Times New Roman" w:cs="Times New Roman"/>
       <w:sz w:val="24"/>
       <w:szCs w:val="24"/>
     </w:rPr>
@@ -10560,16 +10519,16 @@
     </w:pPr>
     <w:tblPr>
       <w:tblBorders>
-        <w:top w:val="single" w:sz="4" w:space="0" w:color="auto"/>
-        <w:left w:val="single" w:sz="4" w:space="0" w:color="auto"/>
-        <w:bottom w:val="single" w:sz="4" w:space="0" w:color="auto"/>
-        <w:right w:val="single" w:sz="4" w:space="0" w:color="auto"/>
-        <w:insideH w:val="single" w:sz="4" w:space="0" w:color="auto"/>
-        <w:insideV w:val="single" w:sz="4" w:space="0" w:color="auto"/>
+        <w:top w:val="single" w:color="auto" w:sz="4" w:space="0"/>
+        <w:left w:val="single" w:color="auto" w:sz="4" w:space="0"/>
+        <w:bottom w:val="single" w:color="auto" w:sz="4" w:space="0"/>
+        <w:right w:val="single" w:color="auto" w:sz="4" w:space="0"/>
+        <w:insideH w:val="single" w:color="auto" w:sz="4" w:space="0"/>
+        <w:insideV w:val="single" w:color="auto" w:sz="4" w:space="0"/>
       </w:tblBorders>
     </w:tblPr>
   </w:style>
-  <w:style w:type="paragraph" w:customStyle="1" w:styleId="Default">
+  <w:style w:type="paragraph" w:styleId="Default" w:customStyle="1">
     <w:name w:val="Default"/>
     <w:rsid w:val="0082639A"/>
     <w:pPr>
@@ -10599,7 +10558,7 @@
       <w:szCs w:val="18"/>
     </w:rPr>
   </w:style>
-  <w:style w:type="character" w:customStyle="1" w:styleId="BalloonTextChar">
+  <w:style w:type="character" w:styleId="BalloonTextChar" w:customStyle="1">
     <w:name w:val="Balloon Text Char"/>
     <w:basedOn w:val="DefaultParagraphFont"/>
     <w:link w:val="BalloonText"/>
@@ -10607,7 +10566,7 @@
     <w:semiHidden/>
     <w:rsid w:val="004439A3"/>
     <w:rPr>
-      <w:rFonts w:ascii="Segoe UI" w:eastAsia="Times New Roman" w:hAnsi="Segoe UI" w:cs="Segoe UI"/>
+      <w:rFonts w:ascii="Segoe UI" w:hAnsi="Segoe UI" w:eastAsia="Times New Roman" w:cs="Segoe UI"/>
       <w:sz w:val="18"/>
       <w:szCs w:val="18"/>
     </w:rPr>
@@ -10646,14 +10605,14 @@
       <w:szCs w:val="20"/>
     </w:rPr>
   </w:style>
-  <w:style w:type="character" w:customStyle="1" w:styleId="HTMLPreformattedChar">
+  <w:style w:type="character" w:styleId="HTMLPreformattedChar" w:customStyle="1">
     <w:name w:val="HTML Preformatted Char"/>
     <w:basedOn w:val="DefaultParagraphFont"/>
     <w:link w:val="HTMLPreformatted"/>
     <w:uiPriority w:val="99"/>
     <w:rsid w:val="004439A3"/>
     <w:rPr>
-      <w:rFonts w:ascii="Courier New" w:eastAsia="Times New Roman" w:hAnsi="Courier New" w:cs="Courier New"/>
+      <w:rFonts w:ascii="Courier New" w:hAnsi="Courier New" w:eastAsia="Times New Roman" w:cs="Courier New"/>
       <w:sz w:val="20"/>
       <w:szCs w:val="20"/>
     </w:rPr>

</xml_diff>